<commit_message>
un petit canvi de prova
</commit_message>
<xml_diff>
--- a/GIT/github MANUAL.docx
+++ b/GIT/github MANUAL.docx
@@ -316,6 +316,37 @@
             <w:r>
               <w:lastRenderedPageBreak/>
               <w:t>TAMBÉ es pot crear un repo remot buit i clonar-lo al pc local i començar a treballar en local desde 0</w:t>
+            </w:r>
+          </w:p>
+          <w:p>
+            <w:pPr>
+              <w:rPr>
+                <w:b/>
+                <w:bCs/>
+                <w:color w:val="FF0000"/>
+                <w:sz w:val="26"/>
+                <w:szCs w:val="26"/>
+              </w:rPr>
+            </w:pPr>
+          </w:p>
+          <w:p>
+            <w:pPr>
+              <w:rPr>
+                <w:b/>
+                <w:bCs/>
+                <w:sz w:val="26"/>
+                <w:szCs w:val="26"/>
+              </w:rPr>
+            </w:pPr>
+            <w:r>
+              <w:rPr>
+                <w:b/>
+                <w:bCs/>
+                <w:color w:val="FF0000"/>
+                <w:sz w:val="26"/>
+                <w:szCs w:val="26"/>
+              </w:rPr>
+              <w:t>NO FER canvis al REMOT DIRECTAMENT e GITHUB!!! (de moment -&gt; no en sé prou)</w:t>
             </w:r>
           </w:p>
         </w:tc>
@@ -1013,7 +1044,7 @@
               <w:noProof/>
               <w:color w:val="BFBFBF" w:themeColor="background1" w:themeShade="BF"/>
             </w:rPr>
-            <w:t>1/4/2025 13:38</w:t>
+            <w:t>1/4/2025 13:47</w:t>
           </w:r>
           <w:r>
             <w:rPr>

</xml_diff>

<commit_message>
modificat el manual i afegit apache
</commit_message>
<xml_diff>
--- a/GIT/github MANUAL.docx
+++ b/GIT/github MANUAL.docx
@@ -413,6 +413,18 @@
       <w:r>
         <w:t xml:space="preserve"> add .</w:t>
       </w:r>
+      <w:r>
+        <w:tab/>
+      </w:r>
+      <w:r>
+        <w:tab/>
+      </w:r>
+      <w:r>
+        <w:rPr>
+          <w:color w:val="FF0000"/>
+        </w:rPr>
+        <w:t>(revertir amb git reset .)</w:t>
+      </w:r>
     </w:p>
     <w:p>
       <w:r>
@@ -904,6 +916,59 @@
         </w:drawing>
       </w:r>
     </w:p>
+    <w:p/>
+    <w:tbl>
+      <w:tblPr>
+        <w:tblStyle w:val="Tablaconcuadrcula"/>
+        <w:tblW w:w="0" w:type="auto"/>
+        <w:tblLook w:val="04A0" w:firstRow="1" w:lastRow="0" w:firstColumn="1" w:lastColumn="0" w:noHBand="0" w:noVBand="1"/>
+      </w:tblPr>
+      <w:tblGrid>
+        <w:gridCol w:w="10456"/>
+      </w:tblGrid>
+      <w:tr>
+        <w:tc>
+          <w:tcPr>
+            <w:tcW w:w="10456" w:type="dxa"/>
+          </w:tcPr>
+          <w:p>
+            <w:pPr>
+              <w:rPr>
+                <w:b/>
+                <w:bCs/>
+                <w:color w:val="FF0000"/>
+                <w:sz w:val="28"/>
+                <w:szCs w:val="28"/>
+              </w:rPr>
+            </w:pPr>
+            <w:r>
+              <w:rPr>
+                <w:b/>
+                <w:bCs/>
+                <w:color w:val="FF0000"/>
+                <w:sz w:val="28"/>
+                <w:szCs w:val="28"/>
+              </w:rPr>
+              <w:t>VEURE DIFERENCIES ENTRE LES BRANQUES A LOCAL I REMOT:</w:t>
+            </w:r>
+          </w:p>
+          <w:p/>
+          <w:p>
+            <w:r>
+              <w:t>git diff &lt;branca&gt; origin/&lt;branca&gt;</w:t>
+            </w:r>
+          </w:p>
+          <w:p/>
+          <w:p>
+            <w:r>
+              <w:t>git diff main origin/main</w:t>
+            </w:r>
+          </w:p>
+          <w:p/>
+        </w:tc>
+      </w:tr>
+    </w:tbl>
+    <w:p/>
     <w:p/>
     <w:p/>
     <w:sectPr>
@@ -1044,7 +1109,7 @@
               <w:noProof/>
               <w:color w:val="BFBFBF" w:themeColor="background1" w:themeShade="BF"/>
             </w:rPr>
-            <w:t>1/4/2025 13:47</w:t>
+            <w:t>6/4/2025 14:47</w:t>
           </w:r>
           <w:r>
             <w:rPr>

</xml_diff>

<commit_message>
actualitzat el manual de git
</commit_message>
<xml_diff>
--- a/GIT/github MANUAL.docx
+++ b/GIT/github MANUAL.docx
@@ -391,27 +391,47 @@
       </w:r>
     </w:p>
     <w:p>
-      <w:r>
-        <w:t>$ git i</w:t>
-      </w:r>
-      <w:r>
-        <w:t>nit per crear repo local</w:t>
-      </w:r>
-    </w:p>
-    <w:p>
-      <w:r>
-        <w:t>$ git</w:t>
-      </w:r>
-      <w:r>
-        <w:t xml:space="preserve"> status</w:t>
-      </w:r>
-    </w:p>
-    <w:p>
-      <w:r>
-        <w:t>$ git</w:t>
-      </w:r>
-      <w:r>
-        <w:t xml:space="preserve"> add .</w:t>
+      <w:pPr>
+        <w:rPr>
+          <w:b/>
+          <w:bCs/>
+          <w:color w:val="0B769F" w:themeColor="accent4" w:themeShade="BF"/>
+        </w:rPr>
+      </w:pPr>
+      <w:r>
+        <w:rPr>
+          <w:b/>
+          <w:bCs/>
+          <w:color w:val="0B769F" w:themeColor="accent4" w:themeShade="BF"/>
+        </w:rPr>
+        <w:t>$ git init per crear repo local</w:t>
+      </w:r>
+    </w:p>
+    <w:p>
+      <w:pPr>
+        <w:rPr>
+          <w:b/>
+          <w:bCs/>
+          <w:color w:val="0B769F" w:themeColor="accent4" w:themeShade="BF"/>
+        </w:rPr>
+      </w:pPr>
+      <w:r>
+        <w:rPr>
+          <w:b/>
+          <w:bCs/>
+          <w:color w:val="0B769F" w:themeColor="accent4" w:themeShade="BF"/>
+        </w:rPr>
+        <w:t>$ git status</w:t>
+      </w:r>
+    </w:p>
+    <w:p>
+      <w:r>
+        <w:rPr>
+          <w:b/>
+          <w:bCs/>
+          <w:color w:val="0B769F" w:themeColor="accent4" w:themeShade="BF"/>
+        </w:rPr>
+        <w:t>$ git add .</w:t>
       </w:r>
       <w:r>
         <w:tab/>
@@ -427,19 +447,67 @@
       </w:r>
     </w:p>
     <w:p>
-      <w:r>
-        <w:t>$ git</w:t>
-      </w:r>
-      <w:r>
-        <w:t xml:space="preserve"> status</w:t>
-      </w:r>
-    </w:p>
-    <w:p>
-      <w:r>
-        <w:t>$ git</w:t>
-      </w:r>
-      <w:r>
-        <w:t xml:space="preserve"> commit</w:t>
+      <w:pPr>
+        <w:rPr>
+          <w:b/>
+          <w:bCs/>
+          <w:color w:val="0B769F" w:themeColor="accent4" w:themeShade="BF"/>
+        </w:rPr>
+      </w:pPr>
+      <w:r>
+        <w:rPr>
+          <w:b/>
+          <w:bCs/>
+          <w:color w:val="0B769F" w:themeColor="accent4" w:themeShade="BF"/>
+        </w:rPr>
+        <w:t>$ git status</w:t>
+      </w:r>
+    </w:p>
+    <w:p>
+      <w:pPr>
+        <w:rPr>
+          <w:b/>
+          <w:bCs/>
+          <w:color w:val="0B769F" w:themeColor="accent4" w:themeShade="BF"/>
+        </w:rPr>
+      </w:pPr>
+      <w:r>
+        <w:rPr>
+          <w:b/>
+          <w:bCs/>
+          <w:color w:val="0B769F" w:themeColor="accent4" w:themeShade="BF"/>
+        </w:rPr>
+        <w:t>$ git commit</w:t>
+      </w:r>
+      <w:r>
+        <w:tab/>
+      </w:r>
+      <w:r>
+        <w:tab/>
+      </w:r>
+      <w:r>
+        <w:rPr>
+          <w:color w:val="FF0000"/>
+        </w:rPr>
+        <w:t>(</w:t>
+      </w:r>
+      <w:r>
+        <w:rPr>
+          <w:color w:val="FF0000"/>
+        </w:rPr>
+        <w:t xml:space="preserve">-m </w:t>
+      </w:r>
+      <w:r>
+        <w:rPr>
+          <w:color w:val="FF0000"/>
+        </w:rPr>
+        <w:t>“missatge del commit”</w:t>
+      </w:r>
+      <w:r>
+        <w:rPr>
+          <w:color w:val="FF0000"/>
+        </w:rPr>
+        <w:t>)</w:t>
       </w:r>
     </w:p>
     <w:p>
@@ -655,26 +723,55 @@
     <w:p/>
     <w:p>
       <w:r>
+        <w:rPr>
+          <w:b/>
+          <w:bCs/>
+          <w:color w:val="0B769F" w:themeColor="accent4" w:themeShade="BF"/>
+        </w:rPr>
         <w:lastRenderedPageBreak/>
-        <w:t>$ git</w:t>
-      </w:r>
-      <w:r>
-        <w:t xml:space="preserve"> remote -v (sense resposta pq no hi ha lligam amb cap repo remot. Crearem aquest lligam:)</w:t>
-      </w:r>
-    </w:p>
-    <w:p>
-      <w:r>
-        <w:t>$ git</w:t>
-      </w:r>
-      <w:r>
-        <w:t xml:space="preserve"> remote add origin </w:t>
-      </w:r>
-      <w:r>
-        <w:t>https://github.com/josepgh/llibres-mdb.git</w:t>
-      </w:r>
-    </w:p>
-    <w:p>
-      <w:r>
+        <w:t>$ git remote -v</w:t>
+      </w:r>
+      <w:r>
+        <w:t xml:space="preserve"> </w:t>
+      </w:r>
+      <w:r>
+        <w:t xml:space="preserve">  </w:t>
+      </w:r>
+      <w:r>
+        <w:t>(sense resposta pq no hi ha lligam amb cap repo remot. Crearem aquest lligam:)</w:t>
+      </w:r>
+    </w:p>
+    <w:p>
+      <w:pPr>
+        <w:rPr>
+          <w:b/>
+          <w:bCs/>
+          <w:color w:val="0B769F" w:themeColor="accent4" w:themeShade="BF"/>
+        </w:rPr>
+      </w:pPr>
+      <w:r>
+        <w:rPr>
+          <w:b/>
+          <w:bCs/>
+          <w:color w:val="0B769F" w:themeColor="accent4" w:themeShade="BF"/>
+        </w:rPr>
+        <w:t>$ git remote add origin https://github.com/josepgh/llibres-mdb.git</w:t>
+      </w:r>
+    </w:p>
+    <w:p>
+      <w:pPr>
+        <w:rPr>
+          <w:b/>
+          <w:bCs/>
+          <w:color w:val="0B769F" w:themeColor="accent4" w:themeShade="BF"/>
+        </w:rPr>
+      </w:pPr>
+      <w:r>
+        <w:rPr>
+          <w:b/>
+          <w:bCs/>
+          <w:color w:val="0B769F" w:themeColor="accent4" w:themeShade="BF"/>
+        </w:rPr>
         <w:t>$ git remote -v</w:t>
       </w:r>
     </w:p>
@@ -704,11 +801,20 @@
       </w:r>
     </w:p>
     <w:p>
-      <w:r>
-        <w:t>$ git</w:t>
-      </w:r>
-      <w:r>
-        <w:t xml:space="preserve"> push origin main</w:t>
+      <w:pPr>
+        <w:rPr>
+          <w:b/>
+          <w:bCs/>
+          <w:color w:val="0B769F" w:themeColor="accent4" w:themeShade="BF"/>
+        </w:rPr>
+      </w:pPr>
+      <w:r>
+        <w:rPr>
+          <w:b/>
+          <w:bCs/>
+          <w:color w:val="0B769F" w:themeColor="accent4" w:themeShade="BF"/>
+        </w:rPr>
+        <w:t>$ git push origin main</w:t>
       </w:r>
     </w:p>
     <w:p>
@@ -857,14 +963,20 @@
       </w:r>
     </w:p>
     <w:p>
-      <w:r>
-        <w:t>$ git</w:t>
-      </w:r>
-      <w:r>
-        <w:t xml:space="preserve"> clone </w:t>
-      </w:r>
-      <w:r>
-        <w:t>https://github.com/josepgh/llibres-mdb.git</w:t>
+      <w:pPr>
+        <w:rPr>
+          <w:b/>
+          <w:bCs/>
+          <w:color w:val="0B769F" w:themeColor="accent4" w:themeShade="BF"/>
+        </w:rPr>
+      </w:pPr>
+      <w:r>
+        <w:rPr>
+          <w:b/>
+          <w:bCs/>
+          <w:color w:val="0B769F" w:themeColor="accent4" w:themeShade="BF"/>
+        </w:rPr>
+        <w:t>$ git clone https://github.com/josepgh/llibres-mdb.git</w:t>
       </w:r>
     </w:p>
     <w:p/>
@@ -916,7 +1028,6 @@
         </w:drawing>
       </w:r>
     </w:p>
-    <w:p/>
     <w:tbl>
       <w:tblPr>
         <w:tblStyle w:val="Tablaconcuadrcula"/>
@@ -924,12 +1035,19 @@
         <w:tblLook w:val="04A0" w:firstRow="1" w:lastRow="0" w:firstColumn="1" w:lastColumn="0" w:noHBand="0" w:noVBand="1"/>
       </w:tblPr>
       <w:tblGrid>
-        <w:gridCol w:w="10456"/>
+        <w:gridCol w:w="3964"/>
+        <w:gridCol w:w="6492"/>
       </w:tblGrid>
       <w:tr>
         <w:tc>
           <w:tcPr>
             <w:tcW w:w="10456" w:type="dxa"/>
+            <w:gridSpan w:val="2"/>
+            <w:tcMar>
+              <w:top w:w="113" w:type="dxa"/>
+              <w:bottom w:w="113" w:type="dxa"/>
+            </w:tcMar>
+            <w:vAlign w:val="center"/>
           </w:tcPr>
           <w:p>
             <w:pPr>
@@ -952,19 +1070,168 @@
               <w:t>VEURE DIFERENCIES ENTRE LES BRANQUES A LOCAL I REMOT:</w:t>
             </w:r>
           </w:p>
-          <w:p/>
+        </w:tc>
+      </w:tr>
+      <w:tr>
+        <w:tc>
+          <w:tcPr>
+            <w:tcW w:w="3964" w:type="dxa"/>
+            <w:tcMar>
+              <w:top w:w="113" w:type="dxa"/>
+              <w:bottom w:w="113" w:type="dxa"/>
+            </w:tcMar>
+            <w:vAlign w:val="center"/>
+          </w:tcPr>
           <w:p>
+            <w:pPr>
+              <w:rPr>
+                <w:b/>
+                <w:bCs/>
+                <w:color w:val="0B769F" w:themeColor="accent4" w:themeShade="BF"/>
+              </w:rPr>
+            </w:pPr>
             <w:r>
+              <w:rPr>
+                <w:b/>
+                <w:bCs/>
+                <w:color w:val="0B769F" w:themeColor="accent4" w:themeShade="BF"/>
+              </w:rPr>
+              <w:t xml:space="preserve">$ </w:t>
+            </w:r>
+            <w:r>
+              <w:rPr>
+                <w:b/>
+                <w:bCs/>
+                <w:color w:val="0B769F" w:themeColor="accent4" w:themeShade="BF"/>
+              </w:rPr>
+              <w:t>git fetch</w:t>
+            </w:r>
+          </w:p>
+        </w:tc>
+        <w:tc>
+          <w:tcPr>
+            <w:tcW w:w="6492" w:type="dxa"/>
+            <w:tcMar>
+              <w:top w:w="113" w:type="dxa"/>
+              <w:bottom w:w="113" w:type="dxa"/>
+            </w:tcMar>
+            <w:vAlign w:val="center"/>
+          </w:tcPr>
+          <w:p>
+            <w:pPr>
+              <w:rPr>
+                <w:b/>
+                <w:bCs/>
+                <w:color w:val="FF0000"/>
+                <w:sz w:val="26"/>
+                <w:szCs w:val="26"/>
+              </w:rPr>
+            </w:pPr>
+            <w:r>
+              <w:rPr>
+                <w:b/>
+                <w:bCs/>
+                <w:color w:val="FF0000"/>
+                <w:sz w:val="26"/>
+                <w:szCs w:val="26"/>
+              </w:rPr>
+              <w:t xml:space="preserve">ACTUALITZA </w:t>
+            </w:r>
+            <w:r>
+              <w:rPr>
+                <w:b/>
+                <w:bCs/>
+                <w:color w:val="FF0000"/>
+                <w:sz w:val="26"/>
+                <w:szCs w:val="26"/>
+              </w:rPr>
+              <w:t>LA INFO DEL REPO REMOT AL LOCAL !!!!</w:t>
+            </w:r>
+          </w:p>
+        </w:tc>
+      </w:tr>
+      <w:tr>
+        <w:tc>
+          <w:tcPr>
+            <w:tcW w:w="3964" w:type="dxa"/>
+            <w:tcMar>
+              <w:top w:w="113" w:type="dxa"/>
+              <w:bottom w:w="113" w:type="dxa"/>
+            </w:tcMar>
+            <w:vAlign w:val="center"/>
+          </w:tcPr>
+          <w:p>
+            <w:pPr>
+              <w:rPr>
+                <w:b/>
+                <w:bCs/>
+                <w:color w:val="0B769F" w:themeColor="accent4" w:themeShade="BF"/>
+              </w:rPr>
+            </w:pPr>
+            <w:r>
+              <w:rPr>
+                <w:b/>
+                <w:bCs/>
+                <w:color w:val="0B769F" w:themeColor="accent4" w:themeShade="BF"/>
+              </w:rPr>
+              <w:t xml:space="preserve">$ </w:t>
+            </w:r>
+            <w:r>
+              <w:rPr>
+                <w:b/>
+                <w:bCs/>
+                <w:color w:val="0B769F" w:themeColor="accent4" w:themeShade="BF"/>
+              </w:rPr>
               <w:t>git diff &lt;branca&gt; origin/&lt;branca&gt;</w:t>
             </w:r>
           </w:p>
           <w:p/>
           <w:p>
+            <w:pPr>
+              <w:rPr>
+                <w:b/>
+                <w:bCs/>
+                <w:color w:val="0B769F" w:themeColor="accent4" w:themeShade="BF"/>
+              </w:rPr>
+            </w:pPr>
             <w:r>
+              <w:rPr>
+                <w:b/>
+                <w:bCs/>
+                <w:color w:val="0B769F" w:themeColor="accent4" w:themeShade="BF"/>
+              </w:rPr>
+              <w:t xml:space="preserve">$ </w:t>
+            </w:r>
+            <w:r>
+              <w:rPr>
+                <w:b/>
+                <w:bCs/>
+                <w:color w:val="0B769F" w:themeColor="accent4" w:themeShade="BF"/>
+              </w:rPr>
               <w:t>git diff main origin/main</w:t>
             </w:r>
           </w:p>
-          <w:p/>
+        </w:tc>
+        <w:tc>
+          <w:tcPr>
+            <w:tcW w:w="6492" w:type="dxa"/>
+            <w:tcMar>
+              <w:top w:w="113" w:type="dxa"/>
+              <w:bottom w:w="113" w:type="dxa"/>
+            </w:tcMar>
+            <w:vAlign w:val="center"/>
+          </w:tcPr>
+          <w:p>
+            <w:pPr>
+              <w:rPr>
+                <w:b/>
+                <w:bCs/>
+                <w:color w:val="FF0000"/>
+                <w:sz w:val="28"/>
+                <w:szCs w:val="28"/>
+              </w:rPr>
+            </w:pPr>
+          </w:p>
         </w:tc>
       </w:tr>
     </w:tbl>
@@ -973,6 +1240,9 @@
     <w:p/>
     <w:p>
       <w:r>
+        <w:rPr>
+          <w:noProof/>
+        </w:rPr>
         <w:drawing>
           <wp:inline distT="0" distB="0" distL="0" distR="0" wp14:anchorId="0457441F" wp14:editId="4C771219">
             <wp:extent cx="6645910" cy="3940175"/>
@@ -1149,7 +1419,7 @@
               <w:noProof/>
               <w:color w:val="BFBFBF" w:themeColor="background1" w:themeShade="BF"/>
             </w:rPr>
-            <w:t>6/4/2025 18:36</w:t>
+            <w:t>8/4/2025 8:42</w:t>
           </w:r>
           <w:r>
             <w:rPr>

</xml_diff>

<commit_message>
modificat l'editor per defecte a notepad++
</commit_message>
<xml_diff>
--- a/GIT/github MANUAL.docx
+++ b/GIT/github MANUAL.docx
@@ -290,6 +290,16 @@
     </w:p>
     <w:p/>
     <w:p>
+      <w:r>
+        <w:rPr>
+          <w:b/>
+          <w:bCs/>
+          <w:color w:val="0B769F" w:themeColor="accent4" w:themeShade="BF"/>
+          <w:sz w:val="22"/>
+          <w:szCs w:val="22"/>
+        </w:rPr>
+        <w:t>$ git config --global core.editor "'C:/prgs/npp.8.7.7/notepad++.exe' -multiInst -notabbar -noPlugin"</w:t>
+      </w:r>
       <w:r>
         <w:br w:type="page"/>
       </w:r>
@@ -1419,7 +1429,7 @@
               <w:noProof/>
               <w:color w:val="BFBFBF" w:themeColor="background1" w:themeShade="BF"/>
             </w:rPr>
-            <w:t>8/4/2025 8:42</w:t>
+            <w:t>8/4/2025 9:25</w:t>
           </w:r>
           <w:r>
             <w:rPr>
@@ -2176,7 +2186,6 @@
   <w:style w:type="character" w:default="1" w:styleId="Fuentedeprrafopredeter">
     <w:name w:val="Default Paragraph Font"/>
     <w:uiPriority w:val="1"/>
-    <w:semiHidden/>
     <w:unhideWhenUsed/>
   </w:style>
   <w:style w:type="table" w:default="1" w:styleId="Tablanormal">

</xml_diff>